<commit_message>
I ADDED CROSS VALIDATION HECK YA
</commit_message>
<xml_diff>
--- a/COMP551_Report.docx
+++ b/COMP551_Report.docx
@@ -131,7 +131,7 @@
           </w:tcPr>
           <w:p>
             <w:r>
-              <w:t>0.239</w:t>
+              <w:t>0.2451</w:t>
             </w:r>
           </w:p>
         </w:tc>
@@ -141,10 +141,7 @@
           </w:tcPr>
           <w:p>
             <w:r>
-              <w:t>0</w:t>
-            </w:r>
-            <w:r>
-              <w:t>.335</w:t>
+              <w:t>0.2303</w:t>
             </w:r>
           </w:p>
         </w:tc>
@@ -159,7 +156,7 @@
           </w:tcPr>
           <w:p>
             <w:r>
-              <w:t>Validation MSE</w:t>
+              <w:t>Training MSE</w:t>
             </w:r>
           </w:p>
         </w:tc>
@@ -169,7 +166,7 @@
           </w:tcPr>
           <w:p>
             <w:r>
-              <w:t>1.020</w:t>
+              <w:t>1.085</w:t>
             </w:r>
           </w:p>
         </w:tc>
@@ -179,7 +176,10 @@
           </w:tcPr>
           <w:p>
             <w:r>
-              <w:t>1.073</w:t>
+              <w:t>1.130</w:t>
+            </w:r>
+            <w:r>
+              <w:t>7</w:t>
             </w:r>
           </w:p>
         </w:tc>
@@ -194,7 +194,7 @@
           </w:tcPr>
           <w:p>
             <w:r>
-              <w:t>Training MSE</w:t>
+              <w:t>Validation MSE</w:t>
             </w:r>
           </w:p>
         </w:tc>
@@ -204,10 +204,7 @@
           </w:tcPr>
           <w:p>
             <w:r>
-              <w:t>1.08</w:t>
-            </w:r>
-            <w:r>
-              <w:t>5</w:t>
+              <w:t>1.0203</w:t>
             </w:r>
           </w:p>
         </w:tc>
@@ -217,10 +214,7 @@
           </w:tcPr>
           <w:p>
             <w:r>
-              <w:t>1.13</w:t>
-            </w:r>
-            <w:r>
-              <w:t>1</w:t>
+              <w:t>1.0734</w:t>
             </w:r>
           </w:p>
         </w:tc>
@@ -292,6 +286,220 @@
       </w:r>
       <w:r>
         <w:t>ompare:</w:t>
+      </w:r>
+    </w:p>
+    <w:p/>
+    <w:tbl>
+      <w:tblPr>
+        <w:tblStyle w:val="TableGrid"/>
+        <w:tblW w:w="0" w:type="auto"/>
+        <w:tblLook w:val="04A0" w:firstRow="1" w:lastRow="0" w:firstColumn="1" w:lastColumn="0" w:noHBand="0" w:noVBand="1"/>
+      </w:tblPr>
+      <w:tblGrid>
+        <w:gridCol w:w="1963"/>
+        <w:gridCol w:w="1963"/>
+        <w:gridCol w:w="1964"/>
+      </w:tblGrid>
+      <w:tr>
+        <w:trPr>
+          <w:trHeight w:val="1167"/>
+        </w:trPr>
+        <w:tc>
+          <w:tcPr>
+            <w:tcW w:w="1963" w:type="dxa"/>
+          </w:tcPr>
+          <w:p>
+            <w:r>
+              <w:t>Metric</w:t>
+            </w:r>
+          </w:p>
+        </w:tc>
+        <w:tc>
+          <w:tcPr>
+            <w:tcW w:w="1963" w:type="dxa"/>
+          </w:tcPr>
+          <w:p>
+            <w:r>
+              <w:t>No Text</w:t>
+            </w:r>
+          </w:p>
+        </w:tc>
+        <w:tc>
+          <w:tcPr>
+            <w:tcW w:w="1964" w:type="dxa"/>
+          </w:tcPr>
+          <w:p>
+            <w:r>
+              <w:t>Basic 60 Text Features</w:t>
+            </w:r>
+          </w:p>
+        </w:tc>
+      </w:tr>
+      <w:tr>
+        <w:trPr>
+          <w:trHeight w:val="391"/>
+        </w:trPr>
+        <w:tc>
+          <w:tcPr>
+            <w:tcW w:w="1963" w:type="dxa"/>
+          </w:tcPr>
+          <w:p>
+            <w:r>
+              <w:t>Time to run</w:t>
+            </w:r>
+            <w:r>
+              <w:t>(s)</w:t>
+            </w:r>
+          </w:p>
+        </w:tc>
+        <w:tc>
+          <w:tcPr>
+            <w:tcW w:w="1963" w:type="dxa"/>
+          </w:tcPr>
+          <w:p>
+            <w:r>
+              <w:t>0.2303</w:t>
+            </w:r>
+          </w:p>
+        </w:tc>
+        <w:tc>
+          <w:tcPr>
+            <w:tcW w:w="1964" w:type="dxa"/>
+          </w:tcPr>
+          <w:p>
+            <w:r>
+              <w:t>2.812</w:t>
+            </w:r>
+            <w:r>
+              <w:t>5</w:t>
+            </w:r>
+          </w:p>
+        </w:tc>
+      </w:tr>
+      <w:tr>
+        <w:trPr>
+          <w:trHeight w:val="241"/>
+        </w:trPr>
+        <w:tc>
+          <w:tcPr>
+            <w:tcW w:w="1963" w:type="dxa"/>
+          </w:tcPr>
+          <w:p>
+            <w:r>
+              <w:t>Training MSE</w:t>
+            </w:r>
+          </w:p>
+        </w:tc>
+        <w:tc>
+          <w:tcPr>
+            <w:tcW w:w="1963" w:type="dxa"/>
+          </w:tcPr>
+          <w:p>
+            <w:r>
+              <w:t>1.130</w:t>
+            </w:r>
+            <w:r>
+              <w:t>7</w:t>
+            </w:r>
+          </w:p>
+        </w:tc>
+        <w:tc>
+          <w:tcPr>
+            <w:tcW w:w="1964" w:type="dxa"/>
+          </w:tcPr>
+          <w:p>
+            <w:r>
+              <w:t>68</w:t>
+            </w:r>
+            <w:r>
+              <w:t>,</w:t>
+            </w:r>
+            <w:r>
+              <w:t>223.786</w:t>
+            </w:r>
+            <w:r>
+              <w:t>2</w:t>
+            </w:r>
+          </w:p>
+        </w:tc>
+      </w:tr>
+      <w:tr>
+        <w:trPr>
+          <w:trHeight w:val="275"/>
+        </w:trPr>
+        <w:tc>
+          <w:tcPr>
+            <w:tcW w:w="1963" w:type="dxa"/>
+          </w:tcPr>
+          <w:p>
+            <w:r>
+              <w:t>Validation MSE</w:t>
+            </w:r>
+          </w:p>
+        </w:tc>
+        <w:tc>
+          <w:tcPr>
+            <w:tcW w:w="1963" w:type="dxa"/>
+          </w:tcPr>
+          <w:p>
+            <w:r>
+              <w:t>1.0734</w:t>
+            </w:r>
+          </w:p>
+        </w:tc>
+        <w:tc>
+          <w:tcPr>
+            <w:tcW w:w="1964" w:type="dxa"/>
+          </w:tcPr>
+          <w:p>
+            <w:r>
+              <w:t>78</w:t>
+            </w:r>
+            <w:r>
+              <w:t>,</w:t>
+            </w:r>
+            <w:r>
+              <w:t>610.4992</w:t>
+            </w:r>
+          </w:p>
+        </w:tc>
+      </w:tr>
+    </w:tbl>
+    <w:p/>
+    <w:p/>
+    <w:p>
+      <w:r>
+        <w:t xml:space="preserve">Using SGD with default hyperparameters, with scaling </w:t>
+      </w:r>
+      <w:proofErr w:type="spellStart"/>
+      <w:r>
+        <w:t>text_features</w:t>
+      </w:r>
+      <w:proofErr w:type="spellEnd"/>
+      <w:r>
+        <w:t xml:space="preserve"> </w:t>
+      </w:r>
+      <w:r>
+        <w:t xml:space="preserve">so that they all fell within the 0 to 1 </w:t>
+      </w:r>
+      <w:proofErr w:type="gramStart"/>
+      <w:r>
+        <w:t>range, and</w:t>
+      </w:r>
+      <w:proofErr w:type="gramEnd"/>
+      <w:r>
+        <w:t xml:space="preserve"> multiplied that number by 6</w:t>
+      </w:r>
+      <w:r>
+        <w:t xml:space="preserve"> to account for the overwhelming number of 0’s in the </w:t>
+      </w:r>
+      <w:proofErr w:type="spellStart"/>
+      <w:r>
+        <w:t>text_features</w:t>
+      </w:r>
+      <w:proofErr w:type="spellEnd"/>
+      <w:r>
+        <w:t>.</w:t>
       </w:r>
     </w:p>
     <w:p/>
@@ -309,7 +517,7 @@
       </w:tblGrid>
       <w:tr>
         <w:trPr>
-          <w:trHeight w:val="1167"/>
+          <w:trHeight w:val="351"/>
         </w:trPr>
         <w:tc>
           <w:tcPr>
@@ -354,7 +562,7 @@
       </w:tr>
       <w:tr>
         <w:trPr>
-          <w:trHeight w:val="391"/>
+          <w:trHeight w:val="231"/>
         </w:trPr>
         <w:tc>
           <w:tcPr>
@@ -362,20 +570,17 @@
           </w:tcPr>
           <w:p>
             <w:r>
-              <w:t>Time to run</w:t>
-            </w:r>
-          </w:p>
-        </w:tc>
-        <w:tc>
-          <w:tcPr>
-            <w:tcW w:w="1963" w:type="dxa"/>
-          </w:tcPr>
-          <w:p>
-            <w:r>
-              <w:t>0</w:t>
-            </w:r>
-            <w:r>
-              <w:t>.335</w:t>
+              <w:t>Time to run(s)</w:t>
+            </w:r>
+          </w:p>
+        </w:tc>
+        <w:tc>
+          <w:tcPr>
+            <w:tcW w:w="1963" w:type="dxa"/>
+          </w:tcPr>
+          <w:p>
+            <w:r>
+              <w:t>0.2303</w:t>
             </w:r>
           </w:p>
         </w:tc>
@@ -385,10 +590,7 @@
           </w:tcPr>
           <w:p>
             <w:r>
-              <w:t>1</w:t>
-            </w:r>
-            <w:r>
-              <w:t>6.090</w:t>
+              <w:t>7.4521</w:t>
             </w:r>
           </w:p>
         </w:tc>
@@ -398,10 +600,10 @@
           </w:tcPr>
           <w:p>
             <w:r>
-              <w:t>5.30</w:t>
-            </w:r>
-            <w:r>
-              <w:t>3</w:t>
+              <w:t>2.812</w:t>
+            </w:r>
+            <w:r>
+              <w:t>5</w:t>
             </w:r>
           </w:p>
         </w:tc>
@@ -416,17 +618,20 @@
           </w:tcPr>
           <w:p>
             <w:r>
-              <w:t>Validation MSE</w:t>
-            </w:r>
-          </w:p>
-        </w:tc>
-        <w:tc>
-          <w:tcPr>
-            <w:tcW w:w="1963" w:type="dxa"/>
-          </w:tcPr>
-          <w:p>
-            <w:r>
-              <w:t>1.073</w:t>
+              <w:t>Training MSE</w:t>
+            </w:r>
+          </w:p>
+        </w:tc>
+        <w:tc>
+          <w:tcPr>
+            <w:tcW w:w="1963" w:type="dxa"/>
+          </w:tcPr>
+          <w:p>
+            <w:r>
+              <w:t>1.130</w:t>
+            </w:r>
+            <w:r>
+              <w:t>7</w:t>
             </w:r>
           </w:p>
         </w:tc>
@@ -436,7 +641,7 @@
           </w:tcPr>
           <w:p>
             <w:r>
-              <w:t>367.276</w:t>
+              <w:t>1.1289</w:t>
             </w:r>
           </w:p>
         </w:tc>
@@ -446,13 +651,7 @@
           </w:tcPr>
           <w:p>
             <w:r>
-              <w:t>78</w:t>
-            </w:r>
-            <w:r>
-              <w:t>,</w:t>
-            </w:r>
-            <w:r>
-              <w:t>610.499</w:t>
+              <w:t>1.1290</w:t>
             </w:r>
           </w:p>
         </w:tc>
@@ -467,20 +666,17 @@
           </w:tcPr>
           <w:p>
             <w:r>
-              <w:t>Training MSE</w:t>
-            </w:r>
-          </w:p>
-        </w:tc>
-        <w:tc>
-          <w:tcPr>
-            <w:tcW w:w="1963" w:type="dxa"/>
-          </w:tcPr>
-          <w:p>
-            <w:r>
-              <w:t>1.13</w:t>
-            </w:r>
-            <w:r>
-              <w:t>1</w:t>
+              <w:t>Validation MSE</w:t>
+            </w:r>
+          </w:p>
+        </w:tc>
+        <w:tc>
+          <w:tcPr>
+            <w:tcW w:w="1963" w:type="dxa"/>
+          </w:tcPr>
+          <w:p>
+            <w:r>
+              <w:t>1.0734</w:t>
             </w:r>
           </w:p>
         </w:tc>
@@ -490,13 +686,7 @@
           </w:tcPr>
           <w:p>
             <w:r>
-              <w:t>129</w:t>
-            </w:r>
-            <w:r>
-              <w:t>,</w:t>
-            </w:r>
-            <w:r>
-              <w:t>927.223</w:t>
+              <w:t>1.0681</w:t>
             </w:r>
           </w:p>
         </w:tc>
@@ -506,338 +696,9 @@
           </w:tcPr>
           <w:p>
             <w:r>
-              <w:t>68</w:t>
-            </w:r>
-            <w:r>
-              <w:t>,</w:t>
-            </w:r>
-            <w:r>
-              <w:t>223.786</w:t>
-            </w:r>
-          </w:p>
-        </w:tc>
-      </w:tr>
-      <w:tr>
-        <w:trPr>
-          <w:trHeight w:val="783"/>
-        </w:trPr>
-        <w:tc>
-          <w:tcPr>
-            <w:tcW w:w="1963" w:type="dxa"/>
-          </w:tcPr>
-          <w:p>
-            <w:r>
-              <w:t>Average (V&amp;T) MSE</w:t>
-            </w:r>
-          </w:p>
-        </w:tc>
-        <w:tc>
-          <w:tcPr>
-            <w:tcW w:w="1963" w:type="dxa"/>
-          </w:tcPr>
-          <w:p/>
-        </w:tc>
-        <w:tc>
-          <w:tcPr>
-            <w:tcW w:w="1964" w:type="dxa"/>
-          </w:tcPr>
-          <w:p/>
-        </w:tc>
-        <w:tc>
-          <w:tcPr>
-            <w:tcW w:w="1964" w:type="dxa"/>
-          </w:tcPr>
-          <w:p/>
-        </w:tc>
-      </w:tr>
-    </w:tbl>
-    <w:p/>
-    <w:p/>
-    <w:p/>
-    <w:p/>
-    <w:p/>
-    <w:p/>
-    <w:p>
-      <w:r>
-        <w:lastRenderedPageBreak/>
-        <w:t xml:space="preserve">Using SGD with default hyperparameters, with scaling </w:t>
-      </w:r>
-      <w:proofErr w:type="spellStart"/>
-      <w:r>
-        <w:t>text_features</w:t>
-      </w:r>
-      <w:proofErr w:type="spellEnd"/>
-      <w:r>
-        <w:t xml:space="preserve"> </w:t>
-      </w:r>
-      <w:r>
-        <w:t xml:space="preserve">so that they all fell within the 0 to 1 </w:t>
-      </w:r>
-      <w:proofErr w:type="gramStart"/>
-      <w:r>
-        <w:t>range, and</w:t>
-      </w:r>
-      <w:proofErr w:type="gramEnd"/>
-      <w:r>
-        <w:t xml:space="preserve"> multiplied that number by 6</w:t>
-      </w:r>
-      <w:r>
-        <w:t xml:space="preserve"> to account for the overwhelming number of 0’s in the </w:t>
-      </w:r>
-      <w:proofErr w:type="spellStart"/>
-      <w:r>
-        <w:t>text_features</w:t>
-      </w:r>
-      <w:proofErr w:type="spellEnd"/>
-      <w:r>
-        <w:t>.</w:t>
-      </w:r>
-    </w:p>
-    <w:p/>
-    <w:tbl>
-      <w:tblPr>
-        <w:tblStyle w:val="TableGrid"/>
-        <w:tblW w:w="0" w:type="auto"/>
-        <w:tblLook w:val="04A0" w:firstRow="1" w:lastRow="0" w:firstColumn="1" w:lastColumn="0" w:noHBand="0" w:noVBand="1"/>
-      </w:tblPr>
-      <w:tblGrid>
-        <w:gridCol w:w="1963"/>
-        <w:gridCol w:w="1963"/>
-        <w:gridCol w:w="1964"/>
-        <w:gridCol w:w="1964"/>
-      </w:tblGrid>
-      <w:tr>
-        <w:trPr>
-          <w:trHeight w:val="1167"/>
-        </w:trPr>
-        <w:tc>
-          <w:tcPr>
-            <w:tcW w:w="1963" w:type="dxa"/>
-          </w:tcPr>
-          <w:p>
-            <w:r>
-              <w:t>Metric</w:t>
-            </w:r>
-          </w:p>
-        </w:tc>
-        <w:tc>
-          <w:tcPr>
-            <w:tcW w:w="1963" w:type="dxa"/>
-          </w:tcPr>
-          <w:p>
-            <w:r>
-              <w:t>No Text</w:t>
-            </w:r>
-          </w:p>
-        </w:tc>
-        <w:tc>
-          <w:tcPr>
-            <w:tcW w:w="1964" w:type="dxa"/>
-          </w:tcPr>
-          <w:p>
-            <w:r>
-              <w:t>Basic 160 Text Features</w:t>
-            </w:r>
-          </w:p>
-        </w:tc>
-        <w:tc>
-          <w:tcPr>
-            <w:tcW w:w="1964" w:type="dxa"/>
-          </w:tcPr>
-          <w:p>
-            <w:r>
-              <w:t>Basic 60 Text Features</w:t>
-            </w:r>
-          </w:p>
-        </w:tc>
-      </w:tr>
-      <w:tr>
-        <w:trPr>
-          <w:trHeight w:val="391"/>
-        </w:trPr>
-        <w:tc>
-          <w:tcPr>
-            <w:tcW w:w="1963" w:type="dxa"/>
-          </w:tcPr>
-          <w:p>
-            <w:r>
-              <w:t>Time to run</w:t>
-            </w:r>
-            <w:r>
-              <w:t>(s)</w:t>
-            </w:r>
-          </w:p>
-        </w:tc>
-        <w:tc>
-          <w:tcPr>
-            <w:tcW w:w="1963" w:type="dxa"/>
-          </w:tcPr>
-          <w:p>
-            <w:r>
-              <w:t>0</w:t>
-            </w:r>
-            <w:r>
-              <w:t>.335</w:t>
-            </w:r>
-          </w:p>
-        </w:tc>
-        <w:tc>
-          <w:tcPr>
-            <w:tcW w:w="1964" w:type="dxa"/>
-          </w:tcPr>
-          <w:p>
-            <w:r>
-              <w:t>5.897</w:t>
-            </w:r>
-          </w:p>
-        </w:tc>
-        <w:tc>
-          <w:tcPr>
-            <w:tcW w:w="1964" w:type="dxa"/>
-          </w:tcPr>
-          <w:p>
-            <w:r>
-              <w:t>2.107</w:t>
-            </w:r>
-          </w:p>
-        </w:tc>
-      </w:tr>
-      <w:tr>
-        <w:trPr>
-          <w:trHeight w:val="241"/>
-        </w:trPr>
-        <w:tc>
-          <w:tcPr>
-            <w:tcW w:w="1963" w:type="dxa"/>
-          </w:tcPr>
-          <w:p>
-            <w:r>
-              <w:t>Validation MSE</w:t>
-            </w:r>
-          </w:p>
-        </w:tc>
-        <w:tc>
-          <w:tcPr>
-            <w:tcW w:w="1963" w:type="dxa"/>
-          </w:tcPr>
-          <w:p>
-            <w:r>
-              <w:t>1.073</w:t>
-            </w:r>
-          </w:p>
-        </w:tc>
-        <w:tc>
-          <w:tcPr>
-            <w:tcW w:w="1964" w:type="dxa"/>
-          </w:tcPr>
-          <w:p>
-            <w:r>
-              <w:t>1.068</w:t>
-            </w:r>
-            <w:r>
-              <w:t>1</w:t>
-            </w:r>
-          </w:p>
-        </w:tc>
-        <w:tc>
-          <w:tcPr>
-            <w:tcW w:w="1964" w:type="dxa"/>
-          </w:tcPr>
-          <w:p>
-            <w:r>
-              <w:t>1.06</w:t>
-            </w:r>
-            <w:r>
-              <w:t>79</w:t>
-            </w:r>
-          </w:p>
-        </w:tc>
-      </w:tr>
-      <w:tr>
-        <w:trPr>
-          <w:trHeight w:val="275"/>
-        </w:trPr>
-        <w:tc>
-          <w:tcPr>
-            <w:tcW w:w="1963" w:type="dxa"/>
-          </w:tcPr>
-          <w:p>
-            <w:r>
-              <w:t>Training MSE</w:t>
-            </w:r>
-          </w:p>
-        </w:tc>
-        <w:tc>
-          <w:tcPr>
-            <w:tcW w:w="1963" w:type="dxa"/>
-          </w:tcPr>
-          <w:p>
-            <w:r>
-              <w:t>1.13</w:t>
-            </w:r>
-            <w:r>
-              <w:t>1</w:t>
-            </w:r>
-          </w:p>
-        </w:tc>
-        <w:tc>
-          <w:tcPr>
-            <w:tcW w:w="1964" w:type="dxa"/>
-          </w:tcPr>
-          <w:p>
-            <w:r>
-              <w:t>1.12</w:t>
-            </w:r>
-            <w:r>
-              <w:t>89</w:t>
-            </w:r>
-          </w:p>
-        </w:tc>
-        <w:tc>
-          <w:tcPr>
-            <w:tcW w:w="1964" w:type="dxa"/>
-          </w:tcPr>
-          <w:p>
-            <w:r>
-              <w:t>1.129</w:t>
-            </w:r>
-            <w:r>
-              <w:t>1</w:t>
-            </w:r>
-          </w:p>
-        </w:tc>
-      </w:tr>
-      <w:tr>
-        <w:trPr>
-          <w:trHeight w:val="783"/>
-        </w:trPr>
-        <w:tc>
-          <w:tcPr>
-            <w:tcW w:w="1963" w:type="dxa"/>
-          </w:tcPr>
-          <w:p>
-            <w:r>
-              <w:t>Average (V&amp;T) MSE</w:t>
-            </w:r>
-          </w:p>
-        </w:tc>
-        <w:tc>
-          <w:tcPr>
-            <w:tcW w:w="1963" w:type="dxa"/>
-          </w:tcPr>
-          <w:p/>
-        </w:tc>
-        <w:tc>
-          <w:tcPr>
-            <w:tcW w:w="1964" w:type="dxa"/>
-          </w:tcPr>
-          <w:p/>
-        </w:tc>
-        <w:tc>
-          <w:tcPr>
-            <w:tcW w:w="1964" w:type="dxa"/>
-          </w:tcPr>
-          <w:p/>
+              <w:t>1.0682</w:t>
+            </w:r>
+          </w:p>
         </w:tc>
       </w:tr>
     </w:tbl>
@@ -868,7 +729,7 @@
       </w:tblGrid>
       <w:tr>
         <w:trPr>
-          <w:trHeight w:val="1167"/>
+          <w:trHeight w:val="371"/>
         </w:trPr>
         <w:tc>
           <w:tcPr>
@@ -921,30 +782,27 @@
           </w:tcPr>
           <w:p>
             <w:r>
-              <w:t>Time to run</w:t>
-            </w:r>
-            <w:r>
-              <w:t>(s)</w:t>
-            </w:r>
-          </w:p>
-        </w:tc>
-        <w:tc>
-          <w:tcPr>
-            <w:tcW w:w="1963" w:type="dxa"/>
-          </w:tcPr>
-          <w:p>
-            <w:r>
-              <w:t>5.897</w:t>
-            </w:r>
-          </w:p>
-        </w:tc>
-        <w:tc>
-          <w:tcPr>
-            <w:tcW w:w="1963" w:type="dxa"/>
-          </w:tcPr>
-          <w:p>
-            <w:r>
-              <w:t>5.924</w:t>
+              <w:t>Time to run(s)</w:t>
+            </w:r>
+          </w:p>
+        </w:tc>
+        <w:tc>
+          <w:tcPr>
+            <w:tcW w:w="1963" w:type="dxa"/>
+          </w:tcPr>
+          <w:p>
+            <w:r>
+              <w:t>7.4521</w:t>
+            </w:r>
+          </w:p>
+        </w:tc>
+        <w:tc>
+          <w:tcPr>
+            <w:tcW w:w="1963" w:type="dxa"/>
+          </w:tcPr>
+          <w:p>
+            <w:r>
+              <w:t>6.7399</w:t>
             </w:r>
           </w:p>
         </w:tc>
@@ -959,33 +817,30 @@
           </w:tcPr>
           <w:p>
             <w:r>
-              <w:t>Validation MSE</w:t>
-            </w:r>
-          </w:p>
-        </w:tc>
-        <w:tc>
-          <w:tcPr>
-            <w:tcW w:w="1963" w:type="dxa"/>
-          </w:tcPr>
-          <w:p>
-            <w:r>
-              <w:t>1.068</w:t>
-            </w:r>
-            <w:r>
-              <w:t>1</w:t>
-            </w:r>
-          </w:p>
-        </w:tc>
-        <w:tc>
-          <w:tcPr>
-            <w:tcW w:w="1963" w:type="dxa"/>
-          </w:tcPr>
-          <w:p>
-            <w:r>
-              <w:t>1.071</w:t>
-            </w:r>
-            <w:r>
-              <w:t>3</w:t>
+              <w:t>Training MSE</w:t>
+            </w:r>
+          </w:p>
+        </w:tc>
+        <w:tc>
+          <w:tcPr>
+            <w:tcW w:w="1963" w:type="dxa"/>
+          </w:tcPr>
+          <w:p>
+            <w:r>
+              <w:t>1.1289</w:t>
+            </w:r>
+          </w:p>
+        </w:tc>
+        <w:tc>
+          <w:tcPr>
+            <w:tcW w:w="1963" w:type="dxa"/>
+          </w:tcPr>
+          <w:p>
+            <w:r>
+              <w:t>1.12</w:t>
+            </w:r>
+            <w:r>
+              <w:t>90</w:t>
             </w:r>
           </w:p>
         </w:tc>
@@ -1000,71 +855,30 @@
           </w:tcPr>
           <w:p>
             <w:r>
-              <w:t>Training MSE</w:t>
-            </w:r>
-          </w:p>
-        </w:tc>
-        <w:tc>
-          <w:tcPr>
-            <w:tcW w:w="1963" w:type="dxa"/>
-          </w:tcPr>
-          <w:p>
-            <w:r>
-              <w:t>1.12</w:t>
-            </w:r>
-            <w:r>
-              <w:t>89</w:t>
-            </w:r>
-          </w:p>
-        </w:tc>
-        <w:tc>
-          <w:tcPr>
-            <w:tcW w:w="1963" w:type="dxa"/>
-          </w:tcPr>
-          <w:p>
-            <w:r>
-              <w:t>1.126</w:t>
+              <w:t>Validation MSE</w:t>
+            </w:r>
+          </w:p>
+        </w:tc>
+        <w:tc>
+          <w:tcPr>
+            <w:tcW w:w="1963" w:type="dxa"/>
+          </w:tcPr>
+          <w:p>
+            <w:r>
+              <w:t>1.0681</w:t>
+            </w:r>
+          </w:p>
+        </w:tc>
+        <w:tc>
+          <w:tcPr>
+            <w:tcW w:w="1963" w:type="dxa"/>
+          </w:tcPr>
+          <w:p>
+            <w:r>
+              <w:t>1.068</w:t>
             </w:r>
             <w:r>
               <w:t>1</w:t>
-            </w:r>
-          </w:p>
-        </w:tc>
-      </w:tr>
-      <w:tr>
-        <w:trPr>
-          <w:trHeight w:val="282"/>
-        </w:trPr>
-        <w:tc>
-          <w:tcPr>
-            <w:tcW w:w="1963" w:type="dxa"/>
-          </w:tcPr>
-          <w:p>
-            <w:r>
-              <w:t>Average (V&amp;T) MSE</w:t>
-            </w:r>
-          </w:p>
-        </w:tc>
-        <w:tc>
-          <w:tcPr>
-            <w:tcW w:w="1963" w:type="dxa"/>
-          </w:tcPr>
-          <w:p>
-            <w:r>
-              <w:t>1.</w:t>
-            </w:r>
-            <w:r>
-              <w:t>1228</w:t>
-            </w:r>
-          </w:p>
-        </w:tc>
-        <w:tc>
-          <w:tcPr>
-            <w:tcW w:w="1963" w:type="dxa"/>
-          </w:tcPr>
-          <w:p>
-            <w:r>
-              <w:t>1.1206</w:t>
             </w:r>
           </w:p>
         </w:tc>
@@ -1076,18 +890,12 @@
         <w:t xml:space="preserve">Improvement isn’t </w:t>
       </w:r>
       <w:r>
-        <w:t xml:space="preserve">drastic, but it exists. From here on out we will not allow </w:t>
-      </w:r>
-      <w:proofErr w:type="spellStart"/>
-      <w:r>
-        <w:t>stopwords</w:t>
-      </w:r>
-      <w:proofErr w:type="spellEnd"/>
-      <w:r>
-        <w:t xml:space="preserve"> to be in the top 160 words we use. </w:t>
+        <w:t>drastic</w:t>
+      </w:r>
+      <w:r>
+        <w:t xml:space="preserve">/ may not exist at all. </w:t>
       </w:r>
     </w:p>
-    <w:p/>
     <w:p>
       <w:r>
         <w:t xml:space="preserve">Using all the preprocessing metrics above, we will now change some important hyperparameters to see how performance </w:t>
@@ -1156,10 +964,7 @@
           </w:tcPr>
           <w:p>
             <w:r>
-              <w:t>Alpha=</w:t>
-            </w:r>
-            <w:r>
-              <w:t>1e-7</w:t>
+              <w:t>Alpha=1e-7</w:t>
             </w:r>
           </w:p>
         </w:tc>
@@ -1192,10 +997,7 @@
           </w:tcPr>
           <w:p>
             <w:r>
-              <w:t>Alpha_0=1e-</w:t>
-            </w:r>
-            <w:r>
-              <w:t>4</w:t>
+              <w:t>Alpha_0=1e-4</w:t>
             </w:r>
           </w:p>
         </w:tc>
@@ -1210,10 +1012,7 @@
           </w:tcPr>
           <w:p>
             <w:r>
-              <w:t>Time to run</w:t>
-            </w:r>
-            <w:r>
-              <w:t>(s)</w:t>
+              <w:t>Time to run(s)</w:t>
             </w:r>
           </w:p>
         </w:tc>
@@ -1223,10 +1022,10 @@
           </w:tcPr>
           <w:p>
             <w:r>
-              <w:t>5.831</w:t>
-            </w:r>
-            <w:r>
-              <w:t>4</w:t>
+              <w:t>6.786</w:t>
+            </w:r>
+            <w:r>
+              <w:t>9</w:t>
             </w:r>
           </w:p>
         </w:tc>
@@ -1236,10 +1035,10 @@
           </w:tcPr>
           <w:p>
             <w:r>
-              <w:t>5.99</w:t>
-            </w:r>
-            <w:r>
-              <w:t>80</w:t>
+              <w:t>6.725</w:t>
+            </w:r>
+            <w:r>
+              <w:t>1</w:t>
             </w:r>
           </w:p>
         </w:tc>
@@ -1249,7 +1048,7 @@
           </w:tcPr>
           <w:p>
             <w:r>
-              <w:t>6.0039</w:t>
+              <w:t>7.0901</w:t>
             </w:r>
           </w:p>
         </w:tc>
@@ -1259,7 +1058,7 @@
           </w:tcPr>
           <w:p>
             <w:r>
-              <w:t>5.9022</w:t>
+              <w:t>6.3121</w:t>
             </w:r>
           </w:p>
         </w:tc>
@@ -1269,10 +1068,7 @@
           </w:tcPr>
           <w:p>
             <w:r>
-              <w:t>5.99</w:t>
-            </w:r>
-            <w:r>
-              <w:t>90</w:t>
+              <w:t>6.5704</w:t>
             </w:r>
           </w:p>
         </w:tc>
@@ -1287,7 +1083,10 @@
           </w:tcPr>
           <w:p>
             <w:r>
-              <w:t>Validation MSE</w:t>
+              <w:t>Training</w:t>
+            </w:r>
+            <w:r>
+              <w:t xml:space="preserve"> MSE</w:t>
             </w:r>
           </w:p>
         </w:tc>
@@ -1297,7 +1096,7 @@
           </w:tcPr>
           <w:p>
             <w:r>
-              <w:t>2.0661</w:t>
+              <w:t>2.1056</w:t>
             </w:r>
           </w:p>
         </w:tc>
@@ -1307,7 +1106,7 @@
           </w:tcPr>
           <w:p>
             <w:r>
-              <w:t>2.0048</w:t>
+              <w:t>2.0462</w:t>
             </w:r>
           </w:p>
         </w:tc>
@@ -1317,10 +1116,7 @@
           </w:tcPr>
           <w:p>
             <w:r>
-              <w:t>1.566</w:t>
-            </w:r>
-            <w:r>
-              <w:t>8</w:t>
+              <w:t>1.6203</w:t>
             </w:r>
           </w:p>
         </w:tc>
@@ -1330,10 +1126,10 @@
           </w:tcPr>
           <w:p>
             <w:r>
-              <w:t>1.071</w:t>
-            </w:r>
-            <w:r>
-              <w:t>2</w:t>
+              <w:t>1.12</w:t>
+            </w:r>
+            <w:r>
+              <w:t>90</w:t>
             </w:r>
           </w:p>
         </w:tc>
@@ -1343,10 +1139,7 @@
           </w:tcPr>
           <w:p>
             <w:r>
-              <w:t>2</w:t>
-            </w:r>
-            <w:r>
-              <w:t>.1e9</w:t>
+              <w:t>1.88e9</w:t>
             </w:r>
           </w:p>
         </w:tc>
@@ -1361,7 +1154,10 @@
           </w:tcPr>
           <w:p>
             <w:r>
-              <w:t>Training MSE</w:t>
+              <w:t>Validation</w:t>
+            </w:r>
+            <w:r>
+              <w:t xml:space="preserve"> MSE</w:t>
             </w:r>
           </w:p>
         </w:tc>
@@ -1371,10 +1167,7 @@
           </w:tcPr>
           <w:p>
             <w:r>
-              <w:t>2.105</w:t>
-            </w:r>
-            <w:r>
-              <w:t>6</w:t>
+              <w:t>2.0660</w:t>
             </w:r>
           </w:p>
         </w:tc>
@@ -1384,10 +1177,7 @@
           </w:tcPr>
           <w:p>
             <w:r>
-              <w:t>2.045</w:t>
-            </w:r>
-            <w:r>
-              <w:t>9</w:t>
+              <w:t>2.0040</w:t>
             </w:r>
           </w:p>
         </w:tc>
@@ -1397,10 +1187,7 @@
           </w:tcPr>
           <w:p>
             <w:r>
-              <w:t>1.617</w:t>
-            </w:r>
-            <w:r>
-              <w:t>8</w:t>
+              <w:t>1.5611</w:t>
             </w:r>
           </w:p>
         </w:tc>
@@ -1410,10 +1197,7 @@
           </w:tcPr>
           <w:p>
             <w:r>
-              <w:t>1.126</w:t>
-            </w:r>
-            <w:r>
-              <w:t>1</w:t>
+              <w:t>1.0681</w:t>
             </w:r>
           </w:p>
         </w:tc>
@@ -1423,61 +1207,15 @@
           </w:tcPr>
           <w:p>
             <w:r>
-              <w:t>2.0e9</w:t>
-            </w:r>
-          </w:p>
-        </w:tc>
-      </w:tr>
-      <w:tr>
-        <w:trPr>
-          <w:trHeight w:val="264"/>
-        </w:trPr>
-        <w:tc>
-          <w:tcPr>
-            <w:tcW w:w="2201" w:type="dxa"/>
-          </w:tcPr>
-          <w:p>
-            <w:r>
-              <w:t>Average(V&amp;T) MSE</w:t>
-            </w:r>
-          </w:p>
-        </w:tc>
-        <w:tc>
-          <w:tcPr>
-            <w:tcW w:w="1285" w:type="dxa"/>
-          </w:tcPr>
-          <w:p/>
-        </w:tc>
-        <w:tc>
-          <w:tcPr>
-            <w:tcW w:w="1493" w:type="dxa"/>
-          </w:tcPr>
-          <w:p/>
-        </w:tc>
-        <w:tc>
-          <w:tcPr>
-            <w:tcW w:w="1186" w:type="dxa"/>
-          </w:tcPr>
-          <w:p/>
-        </w:tc>
-        <w:tc>
-          <w:tcPr>
-            <w:tcW w:w="1632" w:type="dxa"/>
-          </w:tcPr>
-          <w:p/>
-        </w:tc>
-        <w:tc>
-          <w:tcPr>
-            <w:tcW w:w="1632" w:type="dxa"/>
-          </w:tcPr>
-          <w:p/>
+              <w:t>2.01e9</w:t>
+            </w:r>
+          </w:p>
         </w:tc>
       </w:tr>
     </w:tbl>
     <w:p/>
     <w:p>
       <w:r>
-        <w:lastRenderedPageBreak/>
         <w:t xml:space="preserve">For the purposes of this assignment, we don’t have time to exhaustively search the hyper parameters. It is possible that when alpha=1e-4, it </w:t>
       </w:r>
       <w:proofErr w:type="gramStart"/>
@@ -1609,10 +1347,7 @@
           </w:tcPr>
           <w:p>
             <w:r>
-              <w:t>6.093</w:t>
-            </w:r>
-            <w:r>
-              <w:t>7</w:t>
+              <w:t>9.3341</w:t>
             </w:r>
           </w:p>
         </w:tc>
@@ -1622,7 +1357,7 @@
           </w:tcPr>
           <w:p>
             <w:r>
-              <w:t>6.3250</w:t>
+              <w:t>9.1246</w:t>
             </w:r>
           </w:p>
         </w:tc>
@@ -1632,7 +1367,7 @@
           </w:tcPr>
           <w:p>
             <w:r>
-              <w:t>6.0229</w:t>
+              <w:t>6.6821</w:t>
             </w:r>
           </w:p>
         </w:tc>
@@ -1642,7 +1377,7 @@
           </w:tcPr>
           <w:p>
             <w:r>
-              <w:t>5.7865</w:t>
+              <w:t>7.4012</w:t>
             </w:r>
           </w:p>
         </w:tc>
@@ -1657,7 +1392,10 @@
           </w:tcPr>
           <w:p>
             <w:r>
-              <w:t>Validation MSE</w:t>
+              <w:t>Training</w:t>
+            </w:r>
+            <w:r>
+              <w:t xml:space="preserve"> MSE</w:t>
             </w:r>
           </w:p>
         </w:tc>
@@ -1667,7 +1405,7 @@
           </w:tcPr>
           <w:p>
             <w:r>
-              <w:t>1.0715</w:t>
+              <w:t>1.1293</w:t>
             </w:r>
           </w:p>
         </w:tc>
@@ -1677,10 +1415,7 @@
           </w:tcPr>
           <w:p>
             <w:r>
-              <w:t>1.071</w:t>
-            </w:r>
-            <w:r>
-              <w:t>2</w:t>
+              <w:t>1.1290</w:t>
             </w:r>
           </w:p>
         </w:tc>
@@ -1690,10 +1425,10 @@
           </w:tcPr>
           <w:p>
             <w:r>
-              <w:t>1.071</w:t>
-            </w:r>
-            <w:r>
-              <w:t>2</w:t>
+              <w:t>1.12</w:t>
+            </w:r>
+            <w:r>
+              <w:t>90</w:t>
             </w:r>
           </w:p>
         </w:tc>
@@ -1703,10 +1438,7 @@
           </w:tcPr>
           <w:p>
             <w:r>
-              <w:t>1.071</w:t>
-            </w:r>
-            <w:r>
-              <w:t>2</w:t>
+              <w:t>1.1290</w:t>
             </w:r>
           </w:p>
         </w:tc>
@@ -1721,7 +1453,10 @@
           </w:tcPr>
           <w:p>
             <w:r>
-              <w:t>Training MSE</w:t>
+              <w:t>Validation</w:t>
+            </w:r>
+            <w:r>
+              <w:t xml:space="preserve"> MSE</w:t>
             </w:r>
           </w:p>
         </w:tc>
@@ -1731,7 +1466,7 @@
           </w:tcPr>
           <w:p>
             <w:r>
-              <w:t>1.1264</w:t>
+              <w:t>1.0685</w:t>
             </w:r>
           </w:p>
         </w:tc>
@@ -1741,7 +1476,7 @@
           </w:tcPr>
           <w:p>
             <w:r>
-              <w:t>1.1261</w:t>
+              <w:t>1.0682</w:t>
             </w:r>
           </w:p>
         </w:tc>
@@ -1751,10 +1486,7 @@
           </w:tcPr>
           <w:p>
             <w:r>
-              <w:t>1.126</w:t>
-            </w:r>
-            <w:r>
-              <w:t>1</w:t>
+              <w:t>1.0682</w:t>
             </w:r>
           </w:p>
         </w:tc>
@@ -1764,58 +1496,31 @@
           </w:tcPr>
           <w:p>
             <w:r>
-              <w:t>1.126</w:t>
-            </w:r>
-            <w:r>
-              <w:t>1</w:t>
-            </w:r>
-          </w:p>
-        </w:tc>
-      </w:tr>
-      <w:tr>
-        <w:trPr>
-          <w:trHeight w:val="257"/>
-        </w:trPr>
-        <w:tc>
-          <w:tcPr>
-            <w:tcW w:w="1963" w:type="dxa"/>
-          </w:tcPr>
-          <w:p>
-            <w:r>
-              <w:t>Average(V&amp;T) MSE</w:t>
-            </w:r>
-          </w:p>
-        </w:tc>
-        <w:tc>
-          <w:tcPr>
-            <w:tcW w:w="1576" w:type="dxa"/>
-          </w:tcPr>
-          <w:p/>
-        </w:tc>
-        <w:tc>
-          <w:tcPr>
-            <w:tcW w:w="851" w:type="dxa"/>
-          </w:tcPr>
-          <w:p/>
-        </w:tc>
-        <w:tc>
-          <w:tcPr>
-            <w:tcW w:w="992" w:type="dxa"/>
-          </w:tcPr>
-          <w:p/>
-        </w:tc>
-        <w:tc>
-          <w:tcPr>
-            <w:tcW w:w="992" w:type="dxa"/>
-          </w:tcPr>
-          <w:p/>
+              <w:t>1.0681</w:t>
+            </w:r>
+          </w:p>
         </w:tc>
       </w:tr>
     </w:tbl>
     <w:p/>
     <w:p>
       <w:r>
-        <w:t>Taking Beta=1e-4, as it plateaus after</w:t>
+        <w:t>Taking Beta=1e-</w:t>
+      </w:r>
+      <w:r>
+        <w:t>5</w:t>
+      </w:r>
+      <w:r>
+        <w:t>, as it</w:t>
+      </w:r>
+      <w:r>
+        <w:t xml:space="preserve"> starts to</w:t>
+      </w:r>
+      <w:r>
+        <w:t xml:space="preserve"> plateau</w:t>
+      </w:r>
+      <w:r>
+        <w:t xml:space="preserve"> here</w:t>
       </w:r>
       <w:r>
         <w:t>:</w:t>
@@ -1909,7 +1614,7 @@
           </w:tcPr>
           <w:p>
             <w:r>
-              <w:t>5.7865</w:t>
+              <w:t>7.4012</w:t>
             </w:r>
           </w:p>
         </w:tc>
@@ -1919,7 +1624,7 @@
           </w:tcPr>
           <w:p>
             <w:r>
-              <w:t>6.1525</w:t>
+              <w:t>7.1337</w:t>
             </w:r>
           </w:p>
         </w:tc>
@@ -1929,7 +1634,7 @@
           </w:tcPr>
           <w:p>
             <w:r>
-              <w:t>7.4969</w:t>
+              <w:t>8.8842</w:t>
             </w:r>
           </w:p>
         </w:tc>
@@ -1939,7 +1644,7 @@
           </w:tcPr>
           <w:p>
             <w:r>
-              <w:t>20.9270</w:t>
+              <w:t>30.544</w:t>
             </w:r>
           </w:p>
         </w:tc>
@@ -1954,7 +1659,7 @@
           </w:tcPr>
           <w:p>
             <w:r>
-              <w:t>Validation MSE</w:t>
+              <w:t>Training MSE</w:t>
             </w:r>
           </w:p>
         </w:tc>
@@ -1964,10 +1669,7 @@
           </w:tcPr>
           <w:p>
             <w:r>
-              <w:t>1.071</w:t>
-            </w:r>
-            <w:r>
-              <w:t>2</w:t>
+              <w:t>1.1290</w:t>
             </w:r>
           </w:p>
         </w:tc>
@@ -1977,7 +1679,7 @@
           </w:tcPr>
           <w:p>
             <w:r>
-              <w:t>1.0320</w:t>
+              <w:t>1.0906</w:t>
             </w:r>
           </w:p>
         </w:tc>
@@ -1987,10 +1689,7 @@
           </w:tcPr>
           <w:p>
             <w:r>
-              <w:t>1.043</w:t>
-            </w:r>
-            <w:r>
-              <w:t>8</w:t>
+              <w:t>1.0725</w:t>
             </w:r>
           </w:p>
         </w:tc>
@@ -2000,10 +1699,7 @@
           </w:tcPr>
           <w:p>
             <w:r>
-              <w:t>1.0542</w:t>
-            </w:r>
-            <w:r>
-              <w:t xml:space="preserve"> </w:t>
+              <w:t>1.0569</w:t>
             </w:r>
           </w:p>
         </w:tc>
@@ -2018,7 +1714,7 @@
           </w:tcPr>
           <w:p>
             <w:r>
-              <w:t>Training MSE</w:t>
+              <w:t>Validation MSE</w:t>
             </w:r>
           </w:p>
         </w:tc>
@@ -2028,10 +1724,7 @@
           </w:tcPr>
           <w:p>
             <w:r>
-              <w:t>1.126</w:t>
-            </w:r>
-            <w:r>
-              <w:t>1</w:t>
+              <w:t>1.0681</w:t>
             </w:r>
           </w:p>
         </w:tc>
@@ -2041,10 +1734,7 @@
           </w:tcPr>
           <w:p>
             <w:r>
-              <w:t>1.081</w:t>
-            </w:r>
-            <w:r>
-              <w:t>7</w:t>
+              <w:t>1.0294</w:t>
             </w:r>
           </w:p>
         </w:tc>
@@ -2054,10 +1744,7 @@
           </w:tcPr>
           <w:p>
             <w:r>
-              <w:t>1.057</w:t>
-            </w:r>
-            <w:r>
-              <w:t>9</w:t>
+              <w:t>1.0184</w:t>
             </w:r>
           </w:p>
         </w:tc>
@@ -2067,48 +1754,9 @@
           </w:tcPr>
           <w:p>
             <w:r>
-              <w:t>1.0563</w:t>
-            </w:r>
-          </w:p>
-        </w:tc>
-      </w:tr>
-      <w:tr>
-        <w:trPr>
-          <w:trHeight w:val="257"/>
-        </w:trPr>
-        <w:tc>
-          <w:tcPr>
-            <w:tcW w:w="1758" w:type="dxa"/>
-          </w:tcPr>
-          <w:p>
-            <w:r>
-              <w:t>Average(V&amp;T) MSE</w:t>
-            </w:r>
-          </w:p>
-        </w:tc>
-        <w:tc>
-          <w:tcPr>
-            <w:tcW w:w="1269" w:type="dxa"/>
-          </w:tcPr>
-          <w:p/>
-        </w:tc>
-        <w:tc>
-          <w:tcPr>
-            <w:tcW w:w="1079" w:type="dxa"/>
-          </w:tcPr>
-          <w:p/>
-        </w:tc>
-        <w:tc>
-          <w:tcPr>
-            <w:tcW w:w="1079" w:type="dxa"/>
-          </w:tcPr>
-          <w:p/>
-        </w:tc>
-        <w:tc>
-          <w:tcPr>
-            <w:tcW w:w="1189" w:type="dxa"/>
-          </w:tcPr>
-          <w:p/>
+              <w:t>1.1534</w:t>
+            </w:r>
+          </w:p>
         </w:tc>
       </w:tr>
     </w:tbl>
@@ -2123,18 +1771,13 @@
       </w:r>
       <w:proofErr w:type="spellEnd"/>
       <w:r>
-        <w:t xml:space="preserve">: </w:t>
-      </w:r>
-      <w:proofErr w:type="gramStart"/>
-      <w:r>
-        <w:t>100</w:t>
-      </w:r>
-      <w:r>
-        <w:t xml:space="preserve"> .</w:t>
-      </w:r>
-      <w:proofErr w:type="gramEnd"/>
-      <w:r>
-        <w:t xml:space="preserve"> After that, while the training data may be better, if we look at the INCREASING validation MSE, we can see that our model starts to overfit.</w:t>
+        <w:t>: 100</w:t>
+      </w:r>
+      <w:r>
+        <w:t xml:space="preserve">. After that, </w:t>
+      </w:r>
+      <w:r>
+        <w:t>the data starts to overfit.</w:t>
       </w:r>
       <w:r>
         <w:t xml:space="preserve"> From now on we will use 100 as our default hyperparameter</w:t>
@@ -2161,6 +1804,7 @@
         <w:rPr>
           <w:b/>
         </w:rPr>
+        <w:lastRenderedPageBreak/>
         <w:t>New features</w:t>
       </w:r>
     </w:p>
@@ -2179,9 +1823,7 @@
       <w:r>
         <w:t>Swear words:</w:t>
       </w:r>
-      <w:bookmarkStart w:id="0" w:name="_GoBack"/>
     </w:p>
-    <w:bookmarkEnd w:id="0"/>
     <w:p>
       <w:r>
         <w:t>We have text features</w:t>
@@ -2190,17 +1832,15 @@
     <w:tbl>
       <w:tblPr>
         <w:tblStyle w:val="TableGrid"/>
-        <w:tblW w:w="9924" w:type="dxa"/>
+        <w:tblW w:w="6670" w:type="dxa"/>
         <w:tblInd w:w="-431" w:type="dxa"/>
         <w:tblLook w:val="04A0" w:firstRow="1" w:lastRow="0" w:firstColumn="1" w:lastColumn="0" w:noHBand="0" w:noVBand="1"/>
       </w:tblPr>
       <w:tblGrid>
         <w:gridCol w:w="2084"/>
         <w:gridCol w:w="960"/>
-        <w:gridCol w:w="1493"/>
-        <w:gridCol w:w="1694"/>
-        <w:gridCol w:w="2133"/>
-        <w:gridCol w:w="1560"/>
+        <w:gridCol w:w="1918"/>
+        <w:gridCol w:w="1708"/>
       </w:tblGrid>
       <w:tr>
         <w:tc>
@@ -2226,7 +1866,7 @@
         </w:tc>
         <w:tc>
           <w:tcPr>
-            <w:tcW w:w="1493" w:type="dxa"/>
+            <w:tcW w:w="1918" w:type="dxa"/>
           </w:tcPr>
           <w:p>
             <w:proofErr w:type="spellStart"/>
@@ -2235,16 +1875,13 @@
             </w:r>
             <w:proofErr w:type="spellEnd"/>
             <w:r>
-              <w:t xml:space="preserve"> + </w:t>
-            </w:r>
-            <w:r>
-              <w:t>swear word count</w:t>
-            </w:r>
-          </w:p>
-        </w:tc>
-        <w:tc>
-          <w:tcPr>
-            <w:tcW w:w="1694" w:type="dxa"/>
+              <w:t xml:space="preserve"> + swear word count</w:t>
+            </w:r>
+          </w:p>
+        </w:tc>
+        <w:tc>
+          <w:tcPr>
+            <w:tcW w:w="1708" w:type="dxa"/>
           </w:tcPr>
           <w:p>
             <w:proofErr w:type="spellStart"/>
@@ -2253,46 +1890,7 @@
             </w:r>
             <w:proofErr w:type="spellEnd"/>
             <w:r>
-              <w:t xml:space="preserve"> + </w:t>
-            </w:r>
-            <w:r>
-              <w:t>Common word count</w:t>
-            </w:r>
-          </w:p>
-        </w:tc>
-        <w:tc>
-          <w:tcPr>
-            <w:tcW w:w="2133" w:type="dxa"/>
-          </w:tcPr>
-          <w:p>
-            <w:proofErr w:type="spellStart"/>
-            <w:r>
-              <w:t>Ofeatures</w:t>
-            </w:r>
-            <w:proofErr w:type="spellEnd"/>
-            <w:r>
-              <w:t xml:space="preserve"> + </w:t>
-            </w:r>
-            <w:r>
-              <w:t>Length of comments</w:t>
-            </w:r>
-          </w:p>
-        </w:tc>
-        <w:tc>
-          <w:tcPr>
-            <w:tcW w:w="1560" w:type="dxa"/>
-          </w:tcPr>
-          <w:p>
-            <w:proofErr w:type="spellStart"/>
-            <w:r>
-              <w:t>Ofeatures</w:t>
-            </w:r>
-            <w:proofErr w:type="spellEnd"/>
-            <w:r>
-              <w:t xml:space="preserve"> + </w:t>
-            </w:r>
-            <w:r>
-              <w:t>All new features</w:t>
+              <w:t xml:space="preserve"> + Length of comments</w:t>
             </w:r>
           </w:p>
         </w:tc>
@@ -2314,59 +1912,27 @@
           </w:tcPr>
           <w:p>
             <w:r>
-              <w:t>6.1725</w:t>
-            </w:r>
-          </w:p>
-        </w:tc>
-        <w:tc>
-          <w:tcPr>
-            <w:tcW w:w="1493" w:type="dxa"/>
-          </w:tcPr>
-          <w:p>
-            <w:r>
-              <w:t>6.880</w:t>
-            </w:r>
-            <w:r>
-              <w:t>6</w:t>
-            </w:r>
-          </w:p>
-        </w:tc>
-        <w:tc>
-          <w:tcPr>
-            <w:tcW w:w="1694" w:type="dxa"/>
-          </w:tcPr>
-          <w:p>
-            <w:r>
-              <w:t>7.380</w:t>
-            </w:r>
-            <w:r>
-              <w:t>3</w:t>
-            </w:r>
-          </w:p>
-        </w:tc>
-        <w:tc>
-          <w:tcPr>
-            <w:tcW w:w="2133" w:type="dxa"/>
-          </w:tcPr>
-          <w:p>
-            <w:r>
-              <w:t>6.289</w:t>
-            </w:r>
-            <w:r>
-              <w:t>2</w:t>
-            </w:r>
-          </w:p>
-        </w:tc>
-        <w:tc>
-          <w:tcPr>
-            <w:tcW w:w="1560" w:type="dxa"/>
-          </w:tcPr>
-          <w:p>
-            <w:r>
-              <w:t>8.066</w:t>
-            </w:r>
-            <w:r>
-              <w:t>5</w:t>
+              <w:t>7.1337</w:t>
+            </w:r>
+          </w:p>
+        </w:tc>
+        <w:tc>
+          <w:tcPr>
+            <w:tcW w:w="1918" w:type="dxa"/>
+          </w:tcPr>
+          <w:p>
+            <w:r>
+              <w:t>6.5415</w:t>
+            </w:r>
+          </w:p>
+        </w:tc>
+        <w:tc>
+          <w:tcPr>
+            <w:tcW w:w="1708" w:type="dxa"/>
+          </w:tcPr>
+          <w:p>
+            <w:r>
+              <w:t>7.0811</w:t>
             </w:r>
           </w:p>
         </w:tc>
@@ -2378,7 +1944,10 @@
           </w:tcPr>
           <w:p>
             <w:r>
-              <w:t>Validation MSE</w:t>
+              <w:t>Training</w:t>
+            </w:r>
+            <w:r>
+              <w:t xml:space="preserve"> MSE</w:t>
             </w:r>
           </w:p>
         </w:tc>
@@ -2388,47 +1957,27 @@
           </w:tcPr>
           <w:p>
             <w:r>
-              <w:t>1.0320</w:t>
-            </w:r>
-          </w:p>
-        </w:tc>
-        <w:tc>
-          <w:tcPr>
-            <w:tcW w:w="1493" w:type="dxa"/>
-          </w:tcPr>
-          <w:p>
-            <w:r>
-              <w:t>1.0282</w:t>
-            </w:r>
-          </w:p>
-        </w:tc>
-        <w:tc>
-          <w:tcPr>
-            <w:tcW w:w="1694" w:type="dxa"/>
-          </w:tcPr>
-          <w:p>
-            <w:r>
-              <w:t>1.0320</w:t>
-            </w:r>
-          </w:p>
-        </w:tc>
-        <w:tc>
-          <w:tcPr>
-            <w:tcW w:w="2133" w:type="dxa"/>
-          </w:tcPr>
-          <w:p>
-            <w:r>
-              <w:t>1.0324</w:t>
-            </w:r>
-          </w:p>
-        </w:tc>
-        <w:tc>
-          <w:tcPr>
-            <w:tcW w:w="1560" w:type="dxa"/>
-          </w:tcPr>
-          <w:p>
-            <w:r>
-              <w:t>1.0293</w:t>
+              <w:t>1.0906</w:t>
+            </w:r>
+          </w:p>
+        </w:tc>
+        <w:tc>
+          <w:tcPr>
+            <w:tcW w:w="1918" w:type="dxa"/>
+          </w:tcPr>
+          <w:p>
+            <w:r>
+              <w:t>1.0884</w:t>
+            </w:r>
+          </w:p>
+        </w:tc>
+        <w:tc>
+          <w:tcPr>
+            <w:tcW w:w="1708" w:type="dxa"/>
+          </w:tcPr>
+          <w:p>
+            <w:r>
+              <w:t>Inf</w:t>
             </w:r>
           </w:p>
         </w:tc>
@@ -2440,7 +1989,10 @@
           </w:tcPr>
           <w:p>
             <w:r>
-              <w:t>Training MSE</w:t>
+              <w:t>Validation</w:t>
+            </w:r>
+            <w:r>
+              <w:t xml:space="preserve"> MSE</w:t>
             </w:r>
           </w:p>
         </w:tc>
@@ -2450,7 +2002,17 @@
           </w:tcPr>
           <w:p>
             <w:r>
-              <w:t>1.081</w:t>
+              <w:t>1.0294</w:t>
+            </w:r>
+          </w:p>
+        </w:tc>
+        <w:tc>
+          <w:tcPr>
+            <w:tcW w:w="1918" w:type="dxa"/>
+          </w:tcPr>
+          <w:p>
+            <w:r>
+              <w:t>1.023</w:t>
             </w:r>
             <w:r>
               <w:t>7</w:t>
@@ -2459,134 +2021,53 @@
         </w:tc>
         <w:tc>
           <w:tcPr>
-            <w:tcW w:w="1493" w:type="dxa"/>
-          </w:tcPr>
-          <w:p>
-            <w:r>
-              <w:t>1.0807</w:t>
-            </w:r>
-          </w:p>
-        </w:tc>
-        <w:tc>
-          <w:tcPr>
-            <w:tcW w:w="1694" w:type="dxa"/>
-          </w:tcPr>
-          <w:p>
-            <w:r>
-              <w:t>1.081</w:t>
-            </w:r>
-            <w:r>
-              <w:t>7</w:t>
-            </w:r>
-          </w:p>
-        </w:tc>
-        <w:tc>
-          <w:tcPr>
-            <w:tcW w:w="2133" w:type="dxa"/>
-          </w:tcPr>
-          <w:p>
-            <w:r>
-              <w:t>1.081</w:t>
-            </w:r>
-            <w:r>
-              <w:t>7</w:t>
-            </w:r>
-          </w:p>
-        </w:tc>
-        <w:tc>
-          <w:tcPr>
-            <w:tcW w:w="1560" w:type="dxa"/>
-          </w:tcPr>
-          <w:p>
-            <w:r>
-              <w:t>1.080</w:t>
-            </w:r>
-            <w:r>
-              <w:t>6</w:t>
-            </w:r>
-          </w:p>
-        </w:tc>
-      </w:tr>
-      <w:tr>
-        <w:tc>
-          <w:tcPr>
-            <w:tcW w:w="2084" w:type="dxa"/>
-          </w:tcPr>
-          <w:p>
-            <w:r>
-              <w:t>Average(V&amp;T) MSE</w:t>
-            </w:r>
-          </w:p>
-        </w:tc>
-        <w:tc>
-          <w:tcPr>
-            <w:tcW w:w="960" w:type="dxa"/>
-          </w:tcPr>
-          <w:p/>
-        </w:tc>
-        <w:tc>
-          <w:tcPr>
-            <w:tcW w:w="1493" w:type="dxa"/>
-          </w:tcPr>
-          <w:p/>
-        </w:tc>
-        <w:tc>
-          <w:tcPr>
-            <w:tcW w:w="1694" w:type="dxa"/>
-          </w:tcPr>
-          <w:p/>
-        </w:tc>
-        <w:tc>
-          <w:tcPr>
-            <w:tcW w:w="2133" w:type="dxa"/>
-          </w:tcPr>
-          <w:p/>
-        </w:tc>
-        <w:tc>
-          <w:tcPr>
-            <w:tcW w:w="1560" w:type="dxa"/>
-          </w:tcPr>
-          <w:p/>
+            <w:tcW w:w="1708" w:type="dxa"/>
+          </w:tcPr>
+          <w:p>
+            <w:r>
+              <w:t>Inf</w:t>
+            </w:r>
+          </w:p>
         </w:tc>
       </w:tr>
     </w:tbl>
     <w:p/>
     <w:p>
       <w:r>
-        <w:lastRenderedPageBreak/>
-        <w:t xml:space="preserve">Yes, alone, it seems like only the swear word count decreases the </w:t>
-      </w:r>
-      <w:proofErr w:type="spellStart"/>
-      <w:r>
-        <w:t>mse</w:t>
-      </w:r>
-      <w:proofErr w:type="spellEnd"/>
-      <w:r>
-        <w:t xml:space="preserve"> of our regression</w:t>
-      </w:r>
-      <w:r>
-        <w:t xml:space="preserve">… </w:t>
-      </w:r>
-      <w:r>
-        <w:t xml:space="preserve">but check out what happens if we remove the text features completely from the original model, and keep the common word count instead. </w:t>
+        <w:t xml:space="preserve">It doesn’t look great for our features… the swear word count gives </w:t>
+      </w:r>
+      <w:r>
+        <w:t xml:space="preserve">us an okay improvement, but still leaves some to be desired. </w:t>
+      </w:r>
+      <w:r>
+        <w:t xml:space="preserve">while the length of the comments has our system completely diverging. Yet, we felt confident that these features could improve our model. After fidgeting, we discretized </w:t>
+      </w:r>
+      <w:proofErr w:type="gramStart"/>
+      <w:r>
+        <w:t>both of them</w:t>
+      </w:r>
+      <w:proofErr w:type="gramEnd"/>
+      <w:r>
+        <w:t>.</w:t>
       </w:r>
     </w:p>
     <w:tbl>
       <w:tblPr>
         <w:tblStyle w:val="TableGrid"/>
-        <w:tblW w:w="9924" w:type="dxa"/>
+        <w:tblW w:w="9504" w:type="dxa"/>
         <w:tblInd w:w="-431" w:type="dxa"/>
         <w:tblLook w:val="04A0" w:firstRow="1" w:lastRow="0" w:firstColumn="1" w:lastColumn="0" w:noHBand="0" w:noVBand="1"/>
       </w:tblPr>
       <w:tblGrid>
         <w:gridCol w:w="4558"/>
         <w:gridCol w:w="2100"/>
-        <w:gridCol w:w="3266"/>
+        <w:gridCol w:w="1423"/>
+        <w:gridCol w:w="1423"/>
       </w:tblGrid>
       <w:tr>
         <w:tc>
           <w:tcPr>
-            <w:tcW w:w="2084" w:type="dxa"/>
+            <w:tcW w:w="4558" w:type="dxa"/>
           </w:tcPr>
           <w:p>
             <w:r>
@@ -2596,48 +2077,40 @@
         </w:tc>
         <w:tc>
           <w:tcPr>
-            <w:tcW w:w="960" w:type="dxa"/>
-          </w:tcPr>
-          <w:p>
-            <w:r>
-              <w:t>Original features</w:t>
-            </w:r>
-            <w:r>
-              <w:t xml:space="preserve"> (no text)</w:t>
+            <w:tcW w:w="2100" w:type="dxa"/>
+          </w:tcPr>
+          <w:p>
+            <w:r>
+              <w:t>Binary swear words</w:t>
             </w:r>
           </w:p>
           <w:p/>
         </w:tc>
         <w:tc>
           <w:tcPr>
-            <w:tcW w:w="1493" w:type="dxa"/>
-          </w:tcPr>
-          <w:p>
-            <w:r>
-              <w:t xml:space="preserve">Original features + </w:t>
-            </w:r>
-            <w:r>
-              <w:t>Common</w:t>
-            </w:r>
-            <w:r>
-              <w:t xml:space="preserve"> </w:t>
-            </w:r>
-            <w:r>
-              <w:t>word</w:t>
-            </w:r>
-            <w:r>
-              <w:t xml:space="preserve"> </w:t>
-            </w:r>
-            <w:r>
-              <w:t>count</w:t>
-            </w:r>
-          </w:p>
-        </w:tc>
-      </w:tr>
-      <w:tr>
-        <w:tc>
-          <w:tcPr>
-            <w:tcW w:w="2084" w:type="dxa"/>
+            <w:tcW w:w="1423" w:type="dxa"/>
+          </w:tcPr>
+          <w:p>
+            <w:r>
+              <w:t>Binary length</w:t>
+            </w:r>
+          </w:p>
+        </w:tc>
+        <w:tc>
+          <w:tcPr>
+            <w:tcW w:w="1423" w:type="dxa"/>
+          </w:tcPr>
+          <w:p>
+            <w:r>
+              <w:t>Both combined</w:t>
+            </w:r>
+          </w:p>
+        </w:tc>
+      </w:tr>
+      <w:tr>
+        <w:tc>
+          <w:tcPr>
+            <w:tcW w:w="4558" w:type="dxa"/>
           </w:tcPr>
           <w:p>
             <w:r>
@@ -2647,125 +2120,415 @@
         </w:tc>
         <w:tc>
           <w:tcPr>
-            <w:tcW w:w="960" w:type="dxa"/>
-          </w:tcPr>
-          <w:p>
-            <w:r>
-              <w:t>0.1645</w:t>
-            </w:r>
-          </w:p>
-        </w:tc>
-        <w:tc>
-          <w:tcPr>
-            <w:tcW w:w="1493" w:type="dxa"/>
-          </w:tcPr>
-          <w:p>
-            <w:r>
-              <w:t>1.3892</w:t>
-            </w:r>
-          </w:p>
-        </w:tc>
-      </w:tr>
-      <w:tr>
-        <w:tc>
-          <w:tcPr>
-            <w:tcW w:w="2084" w:type="dxa"/>
-          </w:tcPr>
-          <w:p>
-            <w:r>
-              <w:t>Validation MSE</w:t>
-            </w:r>
-          </w:p>
-        </w:tc>
-        <w:tc>
-          <w:tcPr>
-            <w:tcW w:w="960" w:type="dxa"/>
-          </w:tcPr>
-          <w:p>
-            <w:r>
-              <w:t>1.0301</w:t>
-            </w:r>
-          </w:p>
-        </w:tc>
-        <w:tc>
-          <w:tcPr>
-            <w:tcW w:w="1493" w:type="dxa"/>
-          </w:tcPr>
-          <w:p>
-            <w:r>
-              <w:t>1.02</w:t>
-            </w:r>
-            <w:r>
-              <w:t>87</w:t>
-            </w:r>
-          </w:p>
-        </w:tc>
-      </w:tr>
-      <w:tr>
-        <w:tc>
-          <w:tcPr>
-            <w:tcW w:w="2084" w:type="dxa"/>
-          </w:tcPr>
-          <w:p>
-            <w:r>
-              <w:t>Training MSE</w:t>
-            </w:r>
-          </w:p>
-        </w:tc>
-        <w:tc>
-          <w:tcPr>
-            <w:tcW w:w="960" w:type="dxa"/>
-          </w:tcPr>
-          <w:p>
-            <w:r>
-              <w:t>1.0935</w:t>
-            </w:r>
-          </w:p>
-        </w:tc>
-        <w:tc>
-          <w:tcPr>
-            <w:tcW w:w="1493" w:type="dxa"/>
-          </w:tcPr>
-          <w:p>
-            <w:r>
-              <w:t>1.09</w:t>
-            </w:r>
-            <w:r>
-              <w:t>29</w:t>
-            </w:r>
-          </w:p>
-        </w:tc>
-      </w:tr>
-      <w:tr>
-        <w:tc>
-          <w:tcPr>
-            <w:tcW w:w="2084" w:type="dxa"/>
-          </w:tcPr>
-          <w:p>
-            <w:r>
-              <w:t>Average(V&amp;T) MSE</w:t>
-            </w:r>
-          </w:p>
-        </w:tc>
-        <w:tc>
-          <w:tcPr>
-            <w:tcW w:w="960" w:type="dxa"/>
-          </w:tcPr>
-          <w:p/>
-        </w:tc>
-        <w:tc>
-          <w:tcPr>
-            <w:tcW w:w="1493" w:type="dxa"/>
-          </w:tcPr>
-          <w:p/>
+            <w:tcW w:w="2100" w:type="dxa"/>
+          </w:tcPr>
+          <w:p>
+            <w:r>
+              <w:t>6.9025</w:t>
+            </w:r>
+          </w:p>
+        </w:tc>
+        <w:tc>
+          <w:tcPr>
+            <w:tcW w:w="1423" w:type="dxa"/>
+          </w:tcPr>
+          <w:p>
+            <w:r>
+              <w:t>7.2486</w:t>
+            </w:r>
+          </w:p>
+        </w:tc>
+        <w:tc>
+          <w:tcPr>
+            <w:tcW w:w="1423" w:type="dxa"/>
+          </w:tcPr>
+          <w:p>
+            <w:r>
+              <w:t>6.5823</w:t>
+            </w:r>
+          </w:p>
+        </w:tc>
+      </w:tr>
+      <w:tr>
+        <w:tc>
+          <w:tcPr>
+            <w:tcW w:w="4558" w:type="dxa"/>
+          </w:tcPr>
+          <w:p>
+            <w:r>
+              <w:t>Training</w:t>
+            </w:r>
+            <w:r>
+              <w:t xml:space="preserve"> MSE</w:t>
+            </w:r>
+          </w:p>
+        </w:tc>
+        <w:tc>
+          <w:tcPr>
+            <w:tcW w:w="2100" w:type="dxa"/>
+          </w:tcPr>
+          <w:p>
+            <w:r>
+              <w:t>1.0886</w:t>
+            </w:r>
+          </w:p>
+        </w:tc>
+        <w:tc>
+          <w:tcPr>
+            <w:tcW w:w="1423" w:type="dxa"/>
+          </w:tcPr>
+          <w:p>
+            <w:r>
+              <w:t>1.088</w:t>
+            </w:r>
+            <w:r>
+              <w:t>8</w:t>
+            </w:r>
+          </w:p>
+        </w:tc>
+        <w:tc>
+          <w:tcPr>
+            <w:tcW w:w="1423" w:type="dxa"/>
+          </w:tcPr>
+          <w:p>
+            <w:r>
+              <w:t>1.0872</w:t>
+            </w:r>
+          </w:p>
+        </w:tc>
+      </w:tr>
+      <w:tr>
+        <w:tc>
+          <w:tcPr>
+            <w:tcW w:w="4558" w:type="dxa"/>
+          </w:tcPr>
+          <w:p>
+            <w:r>
+              <w:t xml:space="preserve">Validation </w:t>
+            </w:r>
+            <w:r>
+              <w:t>MSE</w:t>
+            </w:r>
+          </w:p>
+        </w:tc>
+        <w:tc>
+          <w:tcPr>
+            <w:tcW w:w="2100" w:type="dxa"/>
+          </w:tcPr>
+          <w:p>
+            <w:r>
+              <w:t>1.0248</w:t>
+            </w:r>
+          </w:p>
+        </w:tc>
+        <w:tc>
+          <w:tcPr>
+            <w:tcW w:w="1423" w:type="dxa"/>
+          </w:tcPr>
+          <w:p>
+            <w:r>
+              <w:t>1.0209</w:t>
+            </w:r>
+          </w:p>
+        </w:tc>
+        <w:tc>
+          <w:tcPr>
+            <w:tcW w:w="1423" w:type="dxa"/>
+          </w:tcPr>
+          <w:p>
+            <w:r>
+              <w:t>1.019</w:t>
+            </w:r>
+            <w:r>
+              <w:t>5</w:t>
+            </w:r>
+          </w:p>
         </w:tc>
       </w:tr>
     </w:tbl>
     <w:p/>
     <w:p>
       <w:r>
-        <w:t>As we can see, we get small boost in performance</w:t>
-      </w:r>
+        <w:t>Now picking our best network. To review here is the spec:</w:t>
+      </w:r>
+    </w:p>
+    <w:p>
+      <w:r>
+        <w:t>Alpha = 1e-5, Beta = 1e-5, epsilon = 1e-9, iterations=100</w:t>
+      </w:r>
+    </w:p>
+    <w:p>
+      <w:r>
+        <w:t xml:space="preserve">Using standard text features with no </w:t>
+      </w:r>
+      <w:proofErr w:type="spellStart"/>
+      <w:r>
+        <w:t>stopword</w:t>
+      </w:r>
+      <w:proofErr w:type="spellEnd"/>
+      <w:r>
+        <w:t xml:space="preserve"> filtering, using 160 words, and using discrete </w:t>
+      </w:r>
+      <w:proofErr w:type="spellStart"/>
+      <w:r>
+        <w:t>swear_words</w:t>
+      </w:r>
+      <w:proofErr w:type="spellEnd"/>
+      <w:r>
+        <w:t xml:space="preserve"> and discretized comment length feature:</w:t>
+      </w:r>
+    </w:p>
+    <w:tbl>
+      <w:tblPr>
+        <w:tblStyle w:val="TableGrid"/>
+        <w:tblW w:w="9504" w:type="dxa"/>
+        <w:tblInd w:w="-431" w:type="dxa"/>
+        <w:tblLook w:val="04A0" w:firstRow="1" w:lastRow="0" w:firstColumn="1" w:lastColumn="0" w:noHBand="0" w:noVBand="1"/>
+      </w:tblPr>
+      <w:tblGrid>
+        <w:gridCol w:w="6506"/>
+        <w:gridCol w:w="2998"/>
+      </w:tblGrid>
+      <w:tr>
+        <w:tc>
+          <w:tcPr>
+            <w:tcW w:w="4558" w:type="dxa"/>
+          </w:tcPr>
+          <w:p>
+            <w:r>
+              <w:t>Metric</w:t>
+            </w:r>
+          </w:p>
+        </w:tc>
+        <w:tc>
+          <w:tcPr>
+            <w:tcW w:w="2100" w:type="dxa"/>
+          </w:tcPr>
+          <w:p>
+            <w:r>
+              <w:t>Best network run on test set</w:t>
+            </w:r>
+          </w:p>
+          <w:p/>
+        </w:tc>
+      </w:tr>
+      <w:tr>
+        <w:tc>
+          <w:tcPr>
+            <w:tcW w:w="4558" w:type="dxa"/>
+          </w:tcPr>
+          <w:p>
+            <w:r>
+              <w:t>Time to run(s)</w:t>
+            </w:r>
+          </w:p>
+        </w:tc>
+        <w:tc>
+          <w:tcPr>
+            <w:tcW w:w="2100" w:type="dxa"/>
+          </w:tcPr>
+          <w:p>
+            <w:r>
+              <w:t>6.</w:t>
+            </w:r>
+            <w:r>
+              <w:t>1738</w:t>
+            </w:r>
+          </w:p>
+        </w:tc>
+      </w:tr>
+      <w:tr>
+        <w:tc>
+          <w:tcPr>
+            <w:tcW w:w="4558" w:type="dxa"/>
+          </w:tcPr>
+          <w:p>
+            <w:r>
+              <w:t>Training</w:t>
+            </w:r>
+            <w:r>
+              <w:t xml:space="preserve"> MSE</w:t>
+            </w:r>
+          </w:p>
+        </w:tc>
+        <w:tc>
+          <w:tcPr>
+            <w:tcW w:w="2100" w:type="dxa"/>
+          </w:tcPr>
+          <w:p>
+            <w:r>
+              <w:t>1.08</w:t>
+            </w:r>
+            <w:r>
+              <w:t>73</w:t>
+            </w:r>
+          </w:p>
+        </w:tc>
+      </w:tr>
+      <w:tr>
+        <w:tc>
+          <w:tcPr>
+            <w:tcW w:w="4558" w:type="dxa"/>
+          </w:tcPr>
+          <w:p>
+            <w:r>
+              <w:t xml:space="preserve">Validation </w:t>
+            </w:r>
+            <w:r>
+              <w:t>MSE</w:t>
+            </w:r>
+          </w:p>
+        </w:tc>
+        <w:tc>
+          <w:tcPr>
+            <w:tcW w:w="2100" w:type="dxa"/>
+          </w:tcPr>
+          <w:p>
+            <w:r>
+              <w:t>1</w:t>
+            </w:r>
+            <w:r>
+              <w:t>.2947</w:t>
+            </w:r>
+          </w:p>
+        </w:tc>
+      </w:tr>
+    </w:tbl>
+    <w:p/>
+    <w:p>
+      <w:r>
+        <w:t>Now using the same features, but with the closed form solution:</w:t>
+      </w:r>
+    </w:p>
+    <w:tbl>
+      <w:tblPr>
+        <w:tblStyle w:val="TableGrid"/>
+        <w:tblW w:w="9504" w:type="dxa"/>
+        <w:tblInd w:w="-431" w:type="dxa"/>
+        <w:tblLook w:val="04A0" w:firstRow="1" w:lastRow="0" w:firstColumn="1" w:lastColumn="0" w:noHBand="0" w:noVBand="1"/>
+      </w:tblPr>
+      <w:tblGrid>
+        <w:gridCol w:w="6506"/>
+        <w:gridCol w:w="2998"/>
+      </w:tblGrid>
+      <w:tr>
+        <w:tc>
+          <w:tcPr>
+            <w:tcW w:w="4558" w:type="dxa"/>
+          </w:tcPr>
+          <w:p>
+            <w:r>
+              <w:t>Metric</w:t>
+            </w:r>
+          </w:p>
+        </w:tc>
+        <w:tc>
+          <w:tcPr>
+            <w:tcW w:w="2100" w:type="dxa"/>
+          </w:tcPr>
+          <w:p>
+            <w:r>
+              <w:t>Closed Form Solution</w:t>
+            </w:r>
+          </w:p>
+          <w:p/>
+        </w:tc>
+      </w:tr>
+      <w:tr>
+        <w:tc>
+          <w:tcPr>
+            <w:tcW w:w="4558" w:type="dxa"/>
+          </w:tcPr>
+          <w:p>
+            <w:r>
+              <w:t>Time to run(s)</w:t>
+            </w:r>
+          </w:p>
+        </w:tc>
+        <w:tc>
+          <w:tcPr>
+            <w:tcW w:w="2100" w:type="dxa"/>
+          </w:tcPr>
+          <w:p>
+            <w:r>
+              <w:t>7.054</w:t>
+            </w:r>
+            <w:r>
+              <w:t>5</w:t>
+            </w:r>
+          </w:p>
+        </w:tc>
+      </w:tr>
+      <w:tr>
+        <w:tc>
+          <w:tcPr>
+            <w:tcW w:w="4558" w:type="dxa"/>
+          </w:tcPr>
+          <w:p>
+            <w:r>
+              <w:t>Training</w:t>
+            </w:r>
+            <w:r>
+              <w:t xml:space="preserve"> MSE</w:t>
+            </w:r>
+          </w:p>
+        </w:tc>
+        <w:tc>
+          <w:tcPr>
+            <w:tcW w:w="2100" w:type="dxa"/>
+          </w:tcPr>
+          <w:p>
+            <w:r>
+              <w:t>1.046</w:t>
+            </w:r>
+            <w:r>
+              <w:t>2</w:t>
+            </w:r>
+          </w:p>
+        </w:tc>
+      </w:tr>
+      <w:tr>
+        <w:tc>
+          <w:tcPr>
+            <w:tcW w:w="4558" w:type="dxa"/>
+          </w:tcPr>
+          <w:p>
+            <w:r>
+              <w:t xml:space="preserve">Validation </w:t>
+            </w:r>
+            <w:r>
+              <w:t>MSE</w:t>
+            </w:r>
+          </w:p>
+        </w:tc>
+        <w:tc>
+          <w:tcPr>
+            <w:tcW w:w="2100" w:type="dxa"/>
+          </w:tcPr>
+          <w:p>
+            <w:r>
+              <w:t>1.4650</w:t>
+            </w:r>
+          </w:p>
+        </w:tc>
+      </w:tr>
+    </w:tbl>
+    <w:p/>
+    <w:p>
+      <w:proofErr w:type="gramStart"/>
+      <w:r>
+        <w:lastRenderedPageBreak/>
+        <w:t>So</w:t>
+      </w:r>
+      <w:proofErr w:type="gramEnd"/>
+      <w:r>
+        <w:t xml:space="preserve"> in the end, our best model still overfit. This is probably due to the distribution of the dataset, and if we used something like k fold cross validation, this answer would be more cons</w:t>
+      </w:r>
+      <w:r>
+        <w:t>istent with our training data.</w:t>
+      </w:r>
+      <w:bookmarkStart w:id="0" w:name="_GoBack"/>
+      <w:bookmarkEnd w:id="0"/>
     </w:p>
     <w:sectPr>
       <w:pgSz w:w="12240" w:h="15840"/>

</xml_diff>

<commit_message>
got the jupyter notebook file done
</commit_message>
<xml_diff>
--- a/COMP551_Report.docx
+++ b/COMP551_Report.docx
@@ -2527,9 +2527,43 @@
       <w:r>
         <w:t>istent with our training data.</w:t>
       </w:r>
+    </w:p>
+    <w:p/>
+    <w:p/>
+    <w:p>
+      <w:r>
+        <w:t xml:space="preserve">Cross v with </w:t>
+      </w:r>
+      <w:r>
+        <w:t xml:space="preserve">new </w:t>
+      </w:r>
+      <w:r>
+        <w:t>features</w:t>
+      </w:r>
+    </w:p>
+    <w:p>
+      <w:r>
+        <w:t>1.054171752575413</w:t>
+      </w:r>
+    </w:p>
+    <w:p/>
+    <w:p>
+      <w:r>
+        <w:t>Cross v without</w:t>
+      </w:r>
+      <w:r>
+        <w:t xml:space="preserve"> new features</w:t>
+      </w:r>
       <w:bookmarkStart w:id="0" w:name="_GoBack"/>
       <w:bookmarkEnd w:id="0"/>
     </w:p>
+    <w:p>
+      <w:r>
+        <w:t>1.0612860270645978</w:t>
+      </w:r>
+    </w:p>
+    <w:p/>
+    <w:p/>
     <w:sectPr>
       <w:pgSz w:w="12240" w:h="15840"/>
       <w:pgMar w:top="1440" w:right="1440" w:bottom="1440" w:left="1440" w:header="708" w:footer="708" w:gutter="0"/>

</xml_diff>